<commit_message>
Se agrega datos al manual.
</commit_message>
<xml_diff>
--- a/Manual de Rancher y Docker.docx
+++ b/Manual de Rancher y Docker.docx
@@ -12,6 +12,8 @@
           <w:lang w:eastAsia="es-MX"/>
         </w:rPr>
       </w:pPr>
+      <w:bookmarkStart w:id="0" w:name="_GoBack"/>
+      <w:bookmarkEnd w:id="0"/>
       <w:r>
         <w:rPr>
           <w:rFonts w:ascii="Arial" w:eastAsia="Times New Roman" w:hAnsi="Arial" w:cs="Arial"/>
@@ -26,7 +28,11 @@
     <w:sdt>
       <w:sdtPr>
         <w:rPr>
-          <w:lang w:val="es-ES"/>
+          <w:rFonts w:asciiTheme="minorHAnsi" w:eastAsiaTheme="minorHAnsi" w:hAnsiTheme="minorHAnsi" w:cstheme="minorBidi"/>
+          <w:color w:val="auto"/>
+          <w:sz w:val="22"/>
+          <w:szCs w:val="22"/>
+          <w:lang w:val="es-ES" w:eastAsia="en-US"/>
         </w:rPr>
         <w:id w:val="-1628388770"/>
         <w:docPartObj>
@@ -36,13 +42,8 @@
       </w:sdtPr>
       <w:sdtEndPr>
         <w:rPr>
-          <w:rFonts w:asciiTheme="minorHAnsi" w:eastAsiaTheme="minorHAnsi" w:hAnsiTheme="minorHAnsi" w:cstheme="minorBidi"/>
           <w:b/>
           <w:bCs/>
-          <w:color w:val="auto"/>
-          <w:sz w:val="22"/>
-          <w:szCs w:val="22"/>
-          <w:lang w:eastAsia="en-US"/>
         </w:rPr>
       </w:sdtEndPr>
       <w:sdtContent>
@@ -1052,7 +1053,7 @@
           <w:lang w:eastAsia="es-MX"/>
         </w:rPr>
       </w:pPr>
-      <w:bookmarkStart w:id="0" w:name="_Toc516752349"/>
+      <w:bookmarkStart w:id="1" w:name="_Toc516752349"/>
       <w:r>
         <w:rPr>
           <w:rFonts w:ascii="Arial" w:eastAsia="Times New Roman" w:hAnsi="Arial" w:cs="Arial"/>
@@ -1065,7 +1066,7 @@
         <w:lastRenderedPageBreak/>
         <w:t>1.- Creación del servicio REST</w:t>
       </w:r>
-      <w:bookmarkEnd w:id="0"/>
+      <w:bookmarkEnd w:id="1"/>
     </w:p>
     <w:p>
       <w:pPr>
@@ -2360,7 +2361,7 @@
           <w:lang w:eastAsia="es-MX"/>
         </w:rPr>
       </w:pPr>
-      <w:bookmarkStart w:id="1" w:name="_Toc516752350"/>
+      <w:bookmarkStart w:id="2" w:name="_Toc516752350"/>
       <w:r>
         <w:rPr>
           <w:rFonts w:ascii="Arial" w:eastAsia="Times New Roman" w:hAnsi="Arial" w:cs="Arial"/>
@@ -2373,8 +2374,6 @@
         <w:lastRenderedPageBreak/>
         <w:t>2.- Creación del jar</w:t>
       </w:r>
-      <w:bookmarkStart w:id="2" w:name="_GoBack"/>
-      <w:bookmarkEnd w:id="1"/>
       <w:bookmarkEnd w:id="2"/>
     </w:p>
     <w:p>
@@ -12104,7 +12103,7 @@
 </file>
 
 <file path=customXml/itemProps1.xml><?xml version="1.0" encoding="utf-8"?>
-<ds:datastoreItem xmlns:ds="http://schemas.openxmlformats.org/officeDocument/2006/customXml" ds:itemID="{89AB6FBA-4023-4472-833D-5E62F2C11AA1}">
+<ds:datastoreItem xmlns:ds="http://schemas.openxmlformats.org/officeDocument/2006/customXml" ds:itemID="{ED53E69F-C9EF-46CA-A9DA-3880C65379F0}">
   <ds:schemaRefs>
     <ds:schemaRef ds:uri="http://schemas.openxmlformats.org/officeDocument/2006/bibliography"/>
   </ds:schemaRefs>

</xml_diff>

<commit_message>
Se agrega en PDF el Manual de Rancher y Docker.pdf
</commit_message>
<xml_diff>
--- a/Manual de Rancher y Docker.docx
+++ b/Manual de Rancher y Docker.docx
@@ -12,18 +12,18 @@
           <w:lang w:eastAsia="es-MX"/>
         </w:rPr>
       </w:pPr>
+      <w:r>
+        <w:rPr>
+          <w:rFonts w:ascii="Arial" w:eastAsia="Times New Roman" w:hAnsi="Arial" w:cs="Arial"/>
+          <w:color w:val="000000"/>
+          <w:sz w:val="52"/>
+          <w:szCs w:val="52"/>
+          <w:lang w:eastAsia="es-MX"/>
+        </w:rPr>
+        <w:t>Temario</w:t>
+      </w:r>
       <w:bookmarkStart w:id="0" w:name="_GoBack"/>
       <w:bookmarkEnd w:id="0"/>
-      <w:r>
-        <w:rPr>
-          <w:rFonts w:ascii="Arial" w:eastAsia="Times New Roman" w:hAnsi="Arial" w:cs="Arial"/>
-          <w:color w:val="000000"/>
-          <w:sz w:val="52"/>
-          <w:szCs w:val="52"/>
-          <w:lang w:eastAsia="es-MX"/>
-        </w:rPr>
-        <w:t>Temario</w:t>
-      </w:r>
     </w:p>
     <w:sdt>
       <w:sdtPr>
@@ -1143,7 +1143,7 @@
         </w:rPr>
         <w:t xml:space="preserve">$ git clone </w:t>
       </w:r>
-      <w:hyperlink r:id="rId6" w:history="1">
+      <w:hyperlink r:id="rId8" w:history="1">
         <w:r>
           <w:rPr>
             <w:rFonts w:ascii="Arial" w:eastAsia="Times New Roman" w:hAnsi="Arial" w:cs="Arial"/>
@@ -1225,7 +1225,7 @@
                     </pic:cNvPicPr>
                   </pic:nvPicPr>
                   <pic:blipFill>
-                    <a:blip r:embed="rId7">
+                    <a:blip r:embed="rId9">
                       <a:extLst>
                         <a:ext uri="{28A0092B-C50C-407E-A947-70E740481C1C}">
                           <a14:useLocalDpi xmlns:a14="http://schemas.microsoft.com/office/drawing/2010/main" val="0"/>
@@ -1305,7 +1305,7 @@
         </w:rPr>
         <w:t xml:space="preserve">$ git clone </w:t>
       </w:r>
-      <w:hyperlink r:id="rId8" w:history="1">
+      <w:hyperlink r:id="rId10" w:history="1">
         <w:r>
           <w:rPr>
             <w:rFonts w:ascii="Arial" w:eastAsia="Times New Roman" w:hAnsi="Arial" w:cs="Arial"/>
@@ -1360,7 +1360,7 @@
                     </pic:cNvPicPr>
                   </pic:nvPicPr>
                   <pic:blipFill>
-                    <a:blip r:embed="rId9">
+                    <a:blip r:embed="rId11">
                       <a:extLst>
                         <a:ext uri="{28A0092B-C50C-407E-A947-70E740481C1C}">
                           <a14:useLocalDpi xmlns:a14="http://schemas.microsoft.com/office/drawing/2010/main" val="0"/>
@@ -1457,7 +1457,7 @@
                     </pic:cNvPicPr>
                   </pic:nvPicPr>
                   <pic:blipFill>
-                    <a:blip r:embed="rId10">
+                    <a:blip r:embed="rId12">
                       <a:extLst>
                         <a:ext uri="{28A0092B-C50C-407E-A947-70E740481C1C}">
                           <a14:useLocalDpi xmlns:a14="http://schemas.microsoft.com/office/drawing/2010/main" val="0"/>
@@ -1544,7 +1544,7 @@
                     </pic:cNvPicPr>
                   </pic:nvPicPr>
                   <pic:blipFill>
-                    <a:blip r:embed="rId11">
+                    <a:blip r:embed="rId13">
                       <a:extLst>
                         <a:ext uri="{28A0092B-C50C-407E-A947-70E740481C1C}">
                           <a14:useLocalDpi xmlns:a14="http://schemas.microsoft.com/office/drawing/2010/main" val="0"/>
@@ -1641,7 +1641,7 @@
                     </pic:cNvPicPr>
                   </pic:nvPicPr>
                   <pic:blipFill>
-                    <a:blip r:embed="rId12">
+                    <a:blip r:embed="rId14">
                       <a:extLst>
                         <a:ext uri="{28A0092B-C50C-407E-A947-70E740481C1C}">
                           <a14:useLocalDpi xmlns:a14="http://schemas.microsoft.com/office/drawing/2010/main" val="0"/>
@@ -1788,7 +1788,7 @@
                     </pic:cNvPicPr>
                   </pic:nvPicPr>
                   <pic:blipFill>
-                    <a:blip r:embed="rId13">
+                    <a:blip r:embed="rId15">
                       <a:extLst>
                         <a:ext uri="{28A0092B-C50C-407E-A947-70E740481C1C}">
                           <a14:useLocalDpi xmlns:a14="http://schemas.microsoft.com/office/drawing/2010/main" val="0"/>
@@ -1904,7 +1904,7 @@
                     </pic:cNvPicPr>
                   </pic:nvPicPr>
                   <pic:blipFill>
-                    <a:blip r:embed="rId14">
+                    <a:blip r:embed="rId16">
                       <a:extLst>
                         <a:ext uri="{28A0092B-C50C-407E-A947-70E740481C1C}">
                           <a14:useLocalDpi xmlns:a14="http://schemas.microsoft.com/office/drawing/2010/main" val="0"/>
@@ -2050,7 +2050,7 @@
                     </pic:cNvPicPr>
                   </pic:nvPicPr>
                   <pic:blipFill>
-                    <a:blip r:embed="rId15">
+                    <a:blip r:embed="rId17">
                       <a:extLst>
                         <a:ext uri="{28A0092B-C50C-407E-A947-70E740481C1C}">
                           <a14:useLocalDpi xmlns:a14="http://schemas.microsoft.com/office/drawing/2010/main" val="0"/>
@@ -2137,7 +2137,7 @@
                     </pic:cNvPicPr>
                   </pic:nvPicPr>
                   <pic:blipFill>
-                    <a:blip r:embed="rId16">
+                    <a:blip r:embed="rId18">
                       <a:extLst>
                         <a:ext uri="{28A0092B-C50C-407E-A947-70E740481C1C}">
                           <a14:useLocalDpi xmlns:a14="http://schemas.microsoft.com/office/drawing/2010/main" val="0"/>
@@ -2253,7 +2253,7 @@
                     </pic:cNvPicPr>
                   </pic:nvPicPr>
                   <pic:blipFill>
-                    <a:blip r:embed="rId17">
+                    <a:blip r:embed="rId19">
                       <a:extLst>
                         <a:ext uri="{28A0092B-C50C-407E-A947-70E740481C1C}">
                           <a14:useLocalDpi xmlns:a14="http://schemas.microsoft.com/office/drawing/2010/main" val="0"/>
@@ -2468,7 +2468,7 @@
                     </pic:cNvPicPr>
                   </pic:nvPicPr>
                   <pic:blipFill>
-                    <a:blip r:embed="rId18">
+                    <a:blip r:embed="rId20">
                       <a:extLst>
                         <a:ext uri="{28A0092B-C50C-407E-A947-70E740481C1C}">
                           <a14:useLocalDpi xmlns:a14="http://schemas.microsoft.com/office/drawing/2010/main" val="0"/>
@@ -2679,7 +2679,7 @@
                     </pic:cNvPicPr>
                   </pic:nvPicPr>
                   <pic:blipFill>
-                    <a:blip r:embed="rId19">
+                    <a:blip r:embed="rId21">
                       <a:extLst>
                         <a:ext uri="{28A0092B-C50C-407E-A947-70E740481C1C}">
                           <a14:useLocalDpi xmlns:a14="http://schemas.microsoft.com/office/drawing/2010/main" val="0"/>
@@ -2791,7 +2791,7 @@
                     </pic:cNvPicPr>
                   </pic:nvPicPr>
                   <pic:blipFill>
-                    <a:blip r:embed="rId20">
+                    <a:blip r:embed="rId22">
                       <a:extLst>
                         <a:ext uri="{28A0092B-C50C-407E-A947-70E740481C1C}">
                           <a14:useLocalDpi xmlns:a14="http://schemas.microsoft.com/office/drawing/2010/main" val="0"/>
@@ -2878,7 +2878,7 @@
                     </pic:cNvPicPr>
                   </pic:nvPicPr>
                   <pic:blipFill>
-                    <a:blip r:embed="rId21">
+                    <a:blip r:embed="rId23">
                       <a:extLst>
                         <a:ext uri="{28A0092B-C50C-407E-A947-70E740481C1C}">
                           <a14:useLocalDpi xmlns:a14="http://schemas.microsoft.com/office/drawing/2010/main" val="0"/>
@@ -2983,7 +2983,7 @@
                     </pic:cNvPicPr>
                   </pic:nvPicPr>
                   <pic:blipFill>
-                    <a:blip r:embed="rId22">
+                    <a:blip r:embed="rId24">
                       <a:extLst>
                         <a:ext uri="{28A0092B-C50C-407E-A947-70E740481C1C}">
                           <a14:useLocalDpi xmlns:a14="http://schemas.microsoft.com/office/drawing/2010/main" val="0"/>
@@ -3088,7 +3088,7 @@
                     </pic:cNvPicPr>
                   </pic:nvPicPr>
                   <pic:blipFill>
-                    <a:blip r:embed="rId23">
+                    <a:blip r:embed="rId25">
                       <a:extLst>
                         <a:ext uri="{28A0092B-C50C-407E-A947-70E740481C1C}">
                           <a14:useLocalDpi xmlns:a14="http://schemas.microsoft.com/office/drawing/2010/main" val="0"/>
@@ -3201,7 +3201,7 @@
                     </pic:cNvPicPr>
                   </pic:nvPicPr>
                   <pic:blipFill>
-                    <a:blip r:embed="rId24">
+                    <a:blip r:embed="rId26">
                       <a:extLst>
                         <a:ext uri="{28A0092B-C50C-407E-A947-70E740481C1C}">
                           <a14:useLocalDpi xmlns:a14="http://schemas.microsoft.com/office/drawing/2010/main" val="0"/>
@@ -3307,7 +3307,7 @@
                     </pic:cNvPicPr>
                   </pic:nvPicPr>
                   <pic:blipFill>
-                    <a:blip r:embed="rId25">
+                    <a:blip r:embed="rId27">
                       <a:extLst>
                         <a:ext uri="{28A0092B-C50C-407E-A947-70E740481C1C}">
                           <a14:useLocalDpi xmlns:a14="http://schemas.microsoft.com/office/drawing/2010/main" val="0"/>
@@ -3853,7 +3853,7 @@
                     </pic:cNvPicPr>
                   </pic:nvPicPr>
                   <pic:blipFill>
-                    <a:blip r:embed="rId26">
+                    <a:blip r:embed="rId28">
                       <a:extLst>
                         <a:ext uri="{28A0092B-C50C-407E-A947-70E740481C1C}">
                           <a14:useLocalDpi xmlns:a14="http://schemas.microsoft.com/office/drawing/2010/main" val="0"/>
@@ -3958,7 +3958,7 @@
                     </pic:cNvPicPr>
                   </pic:nvPicPr>
                   <pic:blipFill>
-                    <a:blip r:embed="rId27">
+                    <a:blip r:embed="rId29">
                       <a:extLst>
                         <a:ext uri="{28A0092B-C50C-407E-A947-70E740481C1C}">
                           <a14:useLocalDpi xmlns:a14="http://schemas.microsoft.com/office/drawing/2010/main" val="0"/>
@@ -4101,7 +4101,7 @@
                     </pic:cNvPicPr>
                   </pic:nvPicPr>
                   <pic:blipFill>
-                    <a:blip r:embed="rId28">
+                    <a:blip r:embed="rId30">
                       <a:extLst>
                         <a:ext uri="{28A0092B-C50C-407E-A947-70E740481C1C}">
                           <a14:useLocalDpi xmlns:a14="http://schemas.microsoft.com/office/drawing/2010/main" val="0"/>
@@ -4206,7 +4206,7 @@
                     </pic:cNvPicPr>
                   </pic:nvPicPr>
                   <pic:blipFill>
-                    <a:blip r:embed="rId29">
+                    <a:blip r:embed="rId31">
                       <a:extLst>
                         <a:ext uri="{28A0092B-C50C-407E-A947-70E740481C1C}">
                           <a14:useLocalDpi xmlns:a14="http://schemas.microsoft.com/office/drawing/2010/main" val="0"/>
@@ -4293,7 +4293,7 @@
                     </pic:cNvPicPr>
                   </pic:nvPicPr>
                   <pic:blipFill>
-                    <a:blip r:embed="rId30">
+                    <a:blip r:embed="rId32">
                       <a:extLst>
                         <a:ext uri="{28A0092B-C50C-407E-A947-70E740481C1C}">
                           <a14:useLocalDpi xmlns:a14="http://schemas.microsoft.com/office/drawing/2010/main" val="0"/>
@@ -4409,7 +4409,7 @@
                     </pic:cNvPicPr>
                   </pic:nvPicPr>
                   <pic:blipFill>
-                    <a:blip r:embed="rId31">
+                    <a:blip r:embed="rId33">
                       <a:extLst>
                         <a:ext uri="{28A0092B-C50C-407E-A947-70E740481C1C}">
                           <a14:useLocalDpi xmlns:a14="http://schemas.microsoft.com/office/drawing/2010/main" val="0"/>
@@ -4495,7 +4495,7 @@
                     </pic:cNvPicPr>
                   </pic:nvPicPr>
                   <pic:blipFill>
-                    <a:blip r:embed="rId32">
+                    <a:blip r:embed="rId34">
                       <a:extLst>
                         <a:ext uri="{28A0092B-C50C-407E-A947-70E740481C1C}">
                           <a14:useLocalDpi xmlns:a14="http://schemas.microsoft.com/office/drawing/2010/main" val="0"/>
@@ -4600,7 +4600,7 @@
                     </pic:cNvPicPr>
                   </pic:nvPicPr>
                   <pic:blipFill>
-                    <a:blip r:embed="rId33">
+                    <a:blip r:embed="rId35">
                       <a:extLst>
                         <a:ext uri="{28A0092B-C50C-407E-A947-70E740481C1C}">
                           <a14:useLocalDpi xmlns:a14="http://schemas.microsoft.com/office/drawing/2010/main" val="0"/>
@@ -4694,7 +4694,7 @@
                     </pic:cNvPicPr>
                   </pic:nvPicPr>
                   <pic:blipFill>
-                    <a:blip r:embed="rId34">
+                    <a:blip r:embed="rId36">
                       <a:extLst>
                         <a:ext uri="{28A0092B-C50C-407E-A947-70E740481C1C}">
                           <a14:useLocalDpi xmlns:a14="http://schemas.microsoft.com/office/drawing/2010/main" val="0"/>
@@ -4792,7 +4792,7 @@
                     </pic:cNvPicPr>
                   </pic:nvPicPr>
                   <pic:blipFill>
-                    <a:blip r:embed="rId35">
+                    <a:blip r:embed="rId37">
                       <a:extLst>
                         <a:ext uri="{28A0092B-C50C-407E-A947-70E740481C1C}">
                           <a14:useLocalDpi xmlns:a14="http://schemas.microsoft.com/office/drawing/2010/main" val="0"/>
@@ -4877,7 +4877,7 @@
                     </pic:cNvPicPr>
                   </pic:nvPicPr>
                   <pic:blipFill>
-                    <a:blip r:embed="rId36">
+                    <a:blip r:embed="rId38">
                       <a:extLst>
                         <a:ext uri="{28A0092B-C50C-407E-A947-70E740481C1C}">
                           <a14:useLocalDpi xmlns:a14="http://schemas.microsoft.com/office/drawing/2010/main" val="0"/>
@@ -5180,7 +5180,7 @@
                     </pic:cNvPicPr>
                   </pic:nvPicPr>
                   <pic:blipFill>
-                    <a:blip r:embed="rId37">
+                    <a:blip r:embed="rId39">
                       <a:extLst>
                         <a:ext uri="{28A0092B-C50C-407E-A947-70E740481C1C}">
                           <a14:useLocalDpi xmlns:a14="http://schemas.microsoft.com/office/drawing/2010/main" val="0"/>
@@ -5266,7 +5266,7 @@
                     </pic:cNvPicPr>
                   </pic:nvPicPr>
                   <pic:blipFill>
-                    <a:blip r:embed="rId38">
+                    <a:blip r:embed="rId40">
                       <a:extLst>
                         <a:ext uri="{28A0092B-C50C-407E-A947-70E740481C1C}">
                           <a14:useLocalDpi xmlns:a14="http://schemas.microsoft.com/office/drawing/2010/main" val="0"/>
@@ -5372,7 +5372,7 @@
                     </pic:cNvPicPr>
                   </pic:nvPicPr>
                   <pic:blipFill>
-                    <a:blip r:embed="rId39">
+                    <a:blip r:embed="rId41">
                       <a:extLst>
                         <a:ext uri="{28A0092B-C50C-407E-A947-70E740481C1C}">
                           <a14:useLocalDpi xmlns:a14="http://schemas.microsoft.com/office/drawing/2010/main" val="0"/>
@@ -5474,7 +5474,7 @@
                     </pic:cNvPicPr>
                   </pic:nvPicPr>
                   <pic:blipFill>
-                    <a:blip r:embed="rId40">
+                    <a:blip r:embed="rId42">
                       <a:extLst>
                         <a:ext uri="{28A0092B-C50C-407E-A947-70E740481C1C}">
                           <a14:useLocalDpi xmlns:a14="http://schemas.microsoft.com/office/drawing/2010/main" val="0"/>
@@ -5560,7 +5560,7 @@
                     </pic:cNvPicPr>
                   </pic:nvPicPr>
                   <pic:blipFill>
-                    <a:blip r:embed="rId41">
+                    <a:blip r:embed="rId43">
                       <a:extLst>
                         <a:ext uri="{28A0092B-C50C-407E-A947-70E740481C1C}">
                           <a14:useLocalDpi xmlns:a14="http://schemas.microsoft.com/office/drawing/2010/main" val="0"/>
@@ -5647,7 +5647,7 @@
                     </pic:cNvPicPr>
                   </pic:nvPicPr>
                   <pic:blipFill>
-                    <a:blip r:embed="rId42">
+                    <a:blip r:embed="rId44">
                       <a:extLst>
                         <a:ext uri="{28A0092B-C50C-407E-A947-70E740481C1C}">
                           <a14:useLocalDpi xmlns:a14="http://schemas.microsoft.com/office/drawing/2010/main" val="0"/>
@@ -5733,7 +5733,7 @@
                     </pic:cNvPicPr>
                   </pic:nvPicPr>
                   <pic:blipFill>
-                    <a:blip r:embed="rId43">
+                    <a:blip r:embed="rId45">
                       <a:extLst>
                         <a:ext uri="{28A0092B-C50C-407E-A947-70E740481C1C}">
                           <a14:useLocalDpi xmlns:a14="http://schemas.microsoft.com/office/drawing/2010/main" val="0"/>
@@ -5830,7 +5830,7 @@
                     </pic:cNvPicPr>
                   </pic:nvPicPr>
                   <pic:blipFill>
-                    <a:blip r:embed="rId44">
+                    <a:blip r:embed="rId46">
                       <a:extLst>
                         <a:ext uri="{28A0092B-C50C-407E-A947-70E740481C1C}">
                           <a14:useLocalDpi xmlns:a14="http://schemas.microsoft.com/office/drawing/2010/main" val="0"/>
@@ -6008,7 +6008,7 @@
                     </pic:cNvPicPr>
                   </pic:nvPicPr>
                   <pic:blipFill>
-                    <a:blip r:embed="rId45">
+                    <a:blip r:embed="rId47">
                       <a:extLst>
                         <a:ext uri="{28A0092B-C50C-407E-A947-70E740481C1C}">
                           <a14:useLocalDpi xmlns:a14="http://schemas.microsoft.com/office/drawing/2010/main" val="0"/>
@@ -6112,7 +6112,7 @@
                     </pic:cNvPicPr>
                   </pic:nvPicPr>
                   <pic:blipFill>
-                    <a:blip r:embed="rId46">
+                    <a:blip r:embed="rId48">
                       <a:extLst>
                         <a:ext uri="{28A0092B-C50C-407E-A947-70E740481C1C}">
                           <a14:useLocalDpi xmlns:a14="http://schemas.microsoft.com/office/drawing/2010/main" val="0"/>
@@ -6252,7 +6252,7 @@
                     </pic:cNvPicPr>
                   </pic:nvPicPr>
                   <pic:blipFill>
-                    <a:blip r:embed="rId47">
+                    <a:blip r:embed="rId49">
                       <a:extLst>
                         <a:ext uri="{28A0092B-C50C-407E-A947-70E740481C1C}">
                           <a14:useLocalDpi xmlns:a14="http://schemas.microsoft.com/office/drawing/2010/main" val="0"/>
@@ -6338,7 +6338,7 @@
                     </pic:cNvPicPr>
                   </pic:nvPicPr>
                   <pic:blipFill>
-                    <a:blip r:embed="rId48">
+                    <a:blip r:embed="rId50">
                       <a:extLst>
                         <a:ext uri="{28A0092B-C50C-407E-A947-70E740481C1C}">
                           <a14:useLocalDpi xmlns:a14="http://schemas.microsoft.com/office/drawing/2010/main" val="0"/>
@@ -6461,7 +6461,7 @@
         </w:rPr>
         <w:t xml:space="preserve">sudo docker run --rm --privileged -v /var/run/docker.sock:/var/run/docker.sock -v /var/lib/rancher:/var/lib/rancher rancher/agent:v1.2.6 </w:t>
       </w:r>
-      <w:hyperlink r:id="rId49" w:history="1">
+      <w:hyperlink r:id="rId51" w:history="1">
         <w:r>
           <w:rPr>
             <w:rFonts w:ascii="Arial" w:eastAsia="Times New Roman" w:hAnsi="Arial" w:cs="Arial"/>
@@ -6761,7 +6761,7 @@
                     </pic:cNvPicPr>
                   </pic:nvPicPr>
                   <pic:blipFill>
-                    <a:blip r:embed="rId50">
+                    <a:blip r:embed="rId52">
                       <a:extLst>
                         <a:ext uri="{28A0092B-C50C-407E-A947-70E740481C1C}">
                           <a14:useLocalDpi xmlns:a14="http://schemas.microsoft.com/office/drawing/2010/main" val="0"/>
@@ -6866,7 +6866,7 @@
                     </pic:cNvPicPr>
                   </pic:nvPicPr>
                   <pic:blipFill>
-                    <a:blip r:embed="rId51">
+                    <a:blip r:embed="rId53">
                       <a:extLst>
                         <a:ext uri="{28A0092B-C50C-407E-A947-70E740481C1C}">
                           <a14:useLocalDpi xmlns:a14="http://schemas.microsoft.com/office/drawing/2010/main" val="0"/>
@@ -6988,7 +6988,7 @@
                     </pic:cNvPicPr>
                   </pic:nvPicPr>
                   <pic:blipFill>
-                    <a:blip r:embed="rId52">
+                    <a:blip r:embed="rId54">
                       <a:extLst>
                         <a:ext uri="{28A0092B-C50C-407E-A947-70E740481C1C}">
                           <a14:useLocalDpi xmlns:a14="http://schemas.microsoft.com/office/drawing/2010/main" val="0"/>
@@ -7093,7 +7093,7 @@
                     </pic:cNvPicPr>
                   </pic:nvPicPr>
                   <pic:blipFill>
-                    <a:blip r:embed="rId53">
+                    <a:blip r:embed="rId55">
                       <a:extLst>
                         <a:ext uri="{28A0092B-C50C-407E-A947-70E740481C1C}">
                           <a14:useLocalDpi xmlns:a14="http://schemas.microsoft.com/office/drawing/2010/main" val="0"/>
@@ -7179,7 +7179,7 @@
                     </pic:cNvPicPr>
                   </pic:nvPicPr>
                   <pic:blipFill>
-                    <a:blip r:embed="rId54">
+                    <a:blip r:embed="rId56">
                       <a:extLst>
                         <a:ext uri="{28A0092B-C50C-407E-A947-70E740481C1C}">
                           <a14:useLocalDpi xmlns:a14="http://schemas.microsoft.com/office/drawing/2010/main" val="0"/>
@@ -7265,7 +7265,7 @@
                     </pic:cNvPicPr>
                   </pic:nvPicPr>
                   <pic:blipFill>
-                    <a:blip r:embed="rId55">
+                    <a:blip r:embed="rId57">
                       <a:extLst>
                         <a:ext uri="{28A0092B-C50C-407E-A947-70E740481C1C}">
                           <a14:useLocalDpi xmlns:a14="http://schemas.microsoft.com/office/drawing/2010/main" val="0"/>
@@ -7370,7 +7370,7 @@
                     </pic:cNvPicPr>
                   </pic:nvPicPr>
                   <pic:blipFill>
-                    <a:blip r:embed="rId56">
+                    <a:blip r:embed="rId58">
                       <a:extLst>
                         <a:ext uri="{28A0092B-C50C-407E-A947-70E740481C1C}">
                           <a14:useLocalDpi xmlns:a14="http://schemas.microsoft.com/office/drawing/2010/main" val="0"/>
@@ -7886,7 +7886,7 @@
                     </pic:cNvPicPr>
                   </pic:nvPicPr>
                   <pic:blipFill>
-                    <a:blip r:embed="rId57">
+                    <a:blip r:embed="rId59">
                       <a:extLst>
                         <a:ext uri="{28A0092B-C50C-407E-A947-70E740481C1C}">
                           <a14:useLocalDpi xmlns:a14="http://schemas.microsoft.com/office/drawing/2010/main" val="0"/>
@@ -7990,7 +7990,7 @@
                     </pic:cNvPicPr>
                   </pic:nvPicPr>
                   <pic:blipFill>
-                    <a:blip r:embed="rId58">
+                    <a:blip r:embed="rId60">
                       <a:extLst>
                         <a:ext uri="{28A0092B-C50C-407E-A947-70E740481C1C}">
                           <a14:useLocalDpi xmlns:a14="http://schemas.microsoft.com/office/drawing/2010/main" val="0"/>
@@ -8086,7 +8086,7 @@
                     </pic:cNvPicPr>
                   </pic:nvPicPr>
                   <pic:blipFill>
-                    <a:blip r:embed="rId59">
+                    <a:blip r:embed="rId61">
                       <a:extLst>
                         <a:ext uri="{28A0092B-C50C-407E-A947-70E740481C1C}">
                           <a14:useLocalDpi xmlns:a14="http://schemas.microsoft.com/office/drawing/2010/main" val="0"/>
@@ -8216,7 +8216,7 @@
                     </pic:cNvPicPr>
                   </pic:nvPicPr>
                   <pic:blipFill>
-                    <a:blip r:embed="rId60">
+                    <a:blip r:embed="rId62">
                       <a:extLst>
                         <a:ext uri="{28A0092B-C50C-407E-A947-70E740481C1C}">
                           <a14:useLocalDpi xmlns:a14="http://schemas.microsoft.com/office/drawing/2010/main" val="0"/>
@@ -8374,7 +8374,7 @@
                     </pic:cNvPicPr>
                   </pic:nvPicPr>
                   <pic:blipFill>
-                    <a:blip r:embed="rId61">
+                    <a:blip r:embed="rId63">
                       <a:extLst>
                         <a:ext uri="{28A0092B-C50C-407E-A947-70E740481C1C}">
                           <a14:useLocalDpi xmlns:a14="http://schemas.microsoft.com/office/drawing/2010/main" val="0"/>
@@ -8476,7 +8476,7 @@
                     </pic:cNvPicPr>
                   </pic:nvPicPr>
                   <pic:blipFill>
-                    <a:blip r:embed="rId62">
+                    <a:blip r:embed="rId64">
                       <a:extLst>
                         <a:ext uri="{28A0092B-C50C-407E-A947-70E740481C1C}">
                           <a14:useLocalDpi xmlns:a14="http://schemas.microsoft.com/office/drawing/2010/main" val="0"/>
@@ -8573,7 +8573,7 @@
                     </pic:cNvPicPr>
                   </pic:nvPicPr>
                   <pic:blipFill>
-                    <a:blip r:embed="rId63">
+                    <a:blip r:embed="rId65">
                       <a:extLst>
                         <a:ext uri="{28A0092B-C50C-407E-A947-70E740481C1C}">
                           <a14:useLocalDpi xmlns:a14="http://schemas.microsoft.com/office/drawing/2010/main" val="0"/>
@@ -8770,7 +8770,7 @@
                     </pic:cNvPicPr>
                   </pic:nvPicPr>
                   <pic:blipFill>
-                    <a:blip r:embed="rId64">
+                    <a:blip r:embed="rId66">
                       <a:extLst>
                         <a:ext uri="{28A0092B-C50C-407E-A947-70E740481C1C}">
                           <a14:useLocalDpi xmlns:a14="http://schemas.microsoft.com/office/drawing/2010/main" val="0"/>
@@ -8867,7 +8867,7 @@
                     </pic:cNvPicPr>
                   </pic:nvPicPr>
                   <pic:blipFill>
-                    <a:blip r:embed="rId65">
+                    <a:blip r:embed="rId67">
                       <a:extLst>
                         <a:ext uri="{28A0092B-C50C-407E-A947-70E740481C1C}">
                           <a14:useLocalDpi xmlns:a14="http://schemas.microsoft.com/office/drawing/2010/main" val="0"/>
@@ -8953,7 +8953,7 @@
                     </pic:cNvPicPr>
                   </pic:nvPicPr>
                   <pic:blipFill>
-                    <a:blip r:embed="rId66">
+                    <a:blip r:embed="rId68">
                       <a:extLst>
                         <a:ext uri="{28A0092B-C50C-407E-A947-70E740481C1C}">
                           <a14:useLocalDpi xmlns:a14="http://schemas.microsoft.com/office/drawing/2010/main" val="0"/>
@@ -9058,7 +9058,7 @@
                     </pic:cNvPicPr>
                   </pic:nvPicPr>
                   <pic:blipFill>
-                    <a:blip r:embed="rId67">
+                    <a:blip r:embed="rId69">
                       <a:extLst>
                         <a:ext uri="{28A0092B-C50C-407E-A947-70E740481C1C}">
                           <a14:useLocalDpi xmlns:a14="http://schemas.microsoft.com/office/drawing/2010/main" val="0"/>
@@ -9144,7 +9144,7 @@
                     </pic:cNvPicPr>
                   </pic:nvPicPr>
                   <pic:blipFill>
-                    <a:blip r:embed="rId68">
+                    <a:blip r:embed="rId70">
                       <a:extLst>
                         <a:ext uri="{28A0092B-C50C-407E-A947-70E740481C1C}">
                           <a14:useLocalDpi xmlns:a14="http://schemas.microsoft.com/office/drawing/2010/main" val="0"/>
@@ -9230,7 +9230,7 @@
                     </pic:cNvPicPr>
                   </pic:nvPicPr>
                   <pic:blipFill>
-                    <a:blip r:embed="rId69">
+                    <a:blip r:embed="rId71">
                       <a:extLst>
                         <a:ext uri="{28A0092B-C50C-407E-A947-70E740481C1C}">
                           <a14:useLocalDpi xmlns:a14="http://schemas.microsoft.com/office/drawing/2010/main" val="0"/>
@@ -9590,7 +9590,7 @@
                     </pic:cNvPicPr>
                   </pic:nvPicPr>
                   <pic:blipFill>
-                    <a:blip r:embed="rId70">
+                    <a:blip r:embed="rId72">
                       <a:extLst>
                         <a:ext uri="{28A0092B-C50C-407E-A947-70E740481C1C}">
                           <a14:useLocalDpi xmlns:a14="http://schemas.microsoft.com/office/drawing/2010/main" val="0"/>
@@ -9694,7 +9694,7 @@
                     </pic:cNvPicPr>
                   </pic:nvPicPr>
                   <pic:blipFill>
-                    <a:blip r:embed="rId71">
+                    <a:blip r:embed="rId73">
                       <a:extLst>
                         <a:ext uri="{28A0092B-C50C-407E-A947-70E740481C1C}">
                           <a14:useLocalDpi xmlns:a14="http://schemas.microsoft.com/office/drawing/2010/main" val="0"/>
@@ -9796,7 +9796,7 @@
                     </pic:cNvPicPr>
                   </pic:nvPicPr>
                   <pic:blipFill>
-                    <a:blip r:embed="rId72">
+                    <a:blip r:embed="rId74">
                       <a:extLst>
                         <a:ext uri="{28A0092B-C50C-407E-A947-70E740481C1C}">
                           <a14:useLocalDpi xmlns:a14="http://schemas.microsoft.com/office/drawing/2010/main" val="0"/>
@@ -10423,7 +10423,7 @@
                     </pic:cNvPicPr>
                   </pic:nvPicPr>
                   <pic:blipFill>
-                    <a:blip r:embed="rId64">
+                    <a:blip r:embed="rId66">
                       <a:extLst>
                         <a:ext uri="{28A0092B-C50C-407E-A947-70E740481C1C}">
                           <a14:useLocalDpi xmlns:a14="http://schemas.microsoft.com/office/drawing/2010/main" val="0"/>
@@ -10509,7 +10509,7 @@
                     </pic:cNvPicPr>
                   </pic:nvPicPr>
                   <pic:blipFill>
-                    <a:blip r:embed="rId73">
+                    <a:blip r:embed="rId75">
                       <a:extLst>
                         <a:ext uri="{28A0092B-C50C-407E-A947-70E740481C1C}">
                           <a14:useLocalDpi xmlns:a14="http://schemas.microsoft.com/office/drawing/2010/main" val="0"/>
@@ -10595,7 +10595,7 @@
                     </pic:cNvPicPr>
                   </pic:nvPicPr>
                   <pic:blipFill>
-                    <a:blip r:embed="rId74">
+                    <a:blip r:embed="rId76">
                       <a:extLst>
                         <a:ext uri="{28A0092B-C50C-407E-A947-70E740481C1C}">
                           <a14:useLocalDpi xmlns:a14="http://schemas.microsoft.com/office/drawing/2010/main" val="0"/>
@@ -10682,7 +10682,7 @@
                     </pic:cNvPicPr>
                   </pic:nvPicPr>
                   <pic:blipFill>
-                    <a:blip r:embed="rId75">
+                    <a:blip r:embed="rId77">
                       <a:extLst>
                         <a:ext uri="{28A0092B-C50C-407E-A947-70E740481C1C}">
                           <a14:useLocalDpi xmlns:a14="http://schemas.microsoft.com/office/drawing/2010/main" val="0"/>
@@ -10815,7 +10815,7 @@
                     </pic:cNvPicPr>
                   </pic:nvPicPr>
                   <pic:blipFill>
-                    <a:blip r:embed="rId76">
+                    <a:blip r:embed="rId78">
                       <a:extLst>
                         <a:ext uri="{28A0092B-C50C-407E-A947-70E740481C1C}">
                           <a14:useLocalDpi xmlns:a14="http://schemas.microsoft.com/office/drawing/2010/main" val="0"/>
@@ -10918,7 +10918,7 @@
                     </pic:cNvPicPr>
                   </pic:nvPicPr>
                   <pic:blipFill>
-                    <a:blip r:embed="rId77">
+                    <a:blip r:embed="rId79">
                       <a:extLst>
                         <a:ext uri="{28A0092B-C50C-407E-A947-70E740481C1C}">
                           <a14:useLocalDpi xmlns:a14="http://schemas.microsoft.com/office/drawing/2010/main" val="0"/>
@@ -11044,7 +11044,7 @@
                     </pic:cNvPicPr>
                   </pic:nvPicPr>
                   <pic:blipFill>
-                    <a:blip r:embed="rId78">
+                    <a:blip r:embed="rId80">
                       <a:extLst>
                         <a:ext uri="{28A0092B-C50C-407E-A947-70E740481C1C}">
                           <a14:useLocalDpi xmlns:a14="http://schemas.microsoft.com/office/drawing/2010/main" val="0"/>
@@ -11148,7 +11148,7 @@
                     </pic:cNvPicPr>
                   </pic:nvPicPr>
                   <pic:blipFill>
-                    <a:blip r:embed="rId79">
+                    <a:blip r:embed="rId81">
                       <a:extLst>
                         <a:ext uri="{28A0092B-C50C-407E-A947-70E740481C1C}">
                           <a14:useLocalDpi xmlns:a14="http://schemas.microsoft.com/office/drawing/2010/main" val="0"/>
@@ -11182,6 +11182,7 @@
     </w:p>
     <w:p/>
     <w:sectPr>
+      <w:headerReference w:type="default" r:id="rId82"/>
       <w:pgSz w:w="12240" w:h="15840"/>
       <w:pgMar w:top="1417" w:right="1701" w:bottom="1417" w:left="1701" w:header="708" w:footer="708" w:gutter="0"/>
       <w:cols w:space="708"/>
@@ -11189,6 +11190,74 @@
     </w:sectPr>
   </w:body>
 </w:document>
+</file>
+
+<file path=word/endnotes.xml><?xml version="1.0" encoding="utf-8"?>
+<w:endnotes xmlns:wpc="http://schemas.microsoft.com/office/word/2010/wordprocessingCanvas" xmlns:cx="http://schemas.microsoft.com/office/drawing/2014/chartex" xmlns:mc="http://schemas.openxmlformats.org/markup-compatibility/2006" xmlns:o="urn:schemas-microsoft-com:office:office" xmlns:r="http://schemas.openxmlformats.org/officeDocument/2006/relationships" xmlns:m="http://schemas.openxmlformats.org/officeDocument/2006/math" xmlns:v="urn:schemas-microsoft-com:vml" xmlns:wp14="http://schemas.microsoft.com/office/word/2010/wordprocessingDrawing" xmlns:wp="http://schemas.openxmlformats.org/drawingml/2006/wordprocessingDrawing" xmlns:w10="urn:schemas-microsoft-com:office:word" xmlns:w="http://schemas.openxmlformats.org/wordprocessingml/2006/main" xmlns:w14="http://schemas.microsoft.com/office/word/2010/wordml" xmlns:w15="http://schemas.microsoft.com/office/word/2012/wordml" xmlns:w16se="http://schemas.microsoft.com/office/word/2015/wordml/symex" xmlns:wpg="http://schemas.microsoft.com/office/word/2010/wordprocessingGroup" xmlns:wpi="http://schemas.microsoft.com/office/word/2010/wordprocessingInk" xmlns:wne="http://schemas.microsoft.com/office/word/2006/wordml" xmlns:wps="http://schemas.microsoft.com/office/word/2010/wordprocessingShape" mc:Ignorable="w14 w15 w16se wp14">
+  <w:endnote w:type="separator" w:id="-1">
+    <w:p>
+      <w:pPr>
+        <w:spacing w:after="0" w:line="240" w:lineRule="auto"/>
+      </w:pPr>
+      <w:r>
+        <w:separator/>
+      </w:r>
+    </w:p>
+  </w:endnote>
+  <w:endnote w:type="continuationSeparator" w:id="0">
+    <w:p>
+      <w:pPr>
+        <w:spacing w:after="0" w:line="240" w:lineRule="auto"/>
+      </w:pPr>
+      <w:r>
+        <w:continuationSeparator/>
+      </w:r>
+    </w:p>
+  </w:endnote>
+</w:endnotes>
+</file>
+
+<file path=word/footnotes.xml><?xml version="1.0" encoding="utf-8"?>
+<w:footnotes xmlns:wpc="http://schemas.microsoft.com/office/word/2010/wordprocessingCanvas" xmlns:cx="http://schemas.microsoft.com/office/drawing/2014/chartex" xmlns:mc="http://schemas.openxmlformats.org/markup-compatibility/2006" xmlns:o="urn:schemas-microsoft-com:office:office" xmlns:r="http://schemas.openxmlformats.org/officeDocument/2006/relationships" xmlns:m="http://schemas.openxmlformats.org/officeDocument/2006/math" xmlns:v="urn:schemas-microsoft-com:vml" xmlns:wp14="http://schemas.microsoft.com/office/word/2010/wordprocessingDrawing" xmlns:wp="http://schemas.openxmlformats.org/drawingml/2006/wordprocessingDrawing" xmlns:w10="urn:schemas-microsoft-com:office:word" xmlns:w="http://schemas.openxmlformats.org/wordprocessingml/2006/main" xmlns:w14="http://schemas.microsoft.com/office/word/2010/wordml" xmlns:w15="http://schemas.microsoft.com/office/word/2012/wordml" xmlns:w16se="http://schemas.microsoft.com/office/word/2015/wordml/symex" xmlns:wpg="http://schemas.microsoft.com/office/word/2010/wordprocessingGroup" xmlns:wpi="http://schemas.microsoft.com/office/word/2010/wordprocessingInk" xmlns:wne="http://schemas.microsoft.com/office/word/2006/wordml" xmlns:wps="http://schemas.microsoft.com/office/word/2010/wordprocessingShape" mc:Ignorable="w14 w15 w16se wp14">
+  <w:footnote w:type="separator" w:id="-1">
+    <w:p>
+      <w:pPr>
+        <w:spacing w:after="0" w:line="240" w:lineRule="auto"/>
+      </w:pPr>
+      <w:r>
+        <w:separator/>
+      </w:r>
+    </w:p>
+  </w:footnote>
+  <w:footnote w:type="continuationSeparator" w:id="0">
+    <w:p>
+      <w:pPr>
+        <w:spacing w:after="0" w:line="240" w:lineRule="auto"/>
+      </w:pPr>
+      <w:r>
+        <w:continuationSeparator/>
+      </w:r>
+    </w:p>
+  </w:footnote>
+</w:footnotes>
+</file>
+
+<file path=word/header1.xml><?xml version="1.0" encoding="utf-8"?>
+<w:hdr xmlns:wpc="http://schemas.microsoft.com/office/word/2010/wordprocessingCanvas" xmlns:cx="http://schemas.microsoft.com/office/drawing/2014/chartex" xmlns:mc="http://schemas.openxmlformats.org/markup-compatibility/2006" xmlns:o="urn:schemas-microsoft-com:office:office" xmlns:r="http://schemas.openxmlformats.org/officeDocument/2006/relationships" xmlns:m="http://schemas.openxmlformats.org/officeDocument/2006/math" xmlns:v="urn:schemas-microsoft-com:vml" xmlns:wp14="http://schemas.microsoft.com/office/word/2010/wordprocessingDrawing" xmlns:wp="http://schemas.openxmlformats.org/drawingml/2006/wordprocessingDrawing" xmlns:w10="urn:schemas-microsoft-com:office:word" xmlns:w="http://schemas.openxmlformats.org/wordprocessingml/2006/main" xmlns:w14="http://schemas.microsoft.com/office/word/2010/wordml" xmlns:w15="http://schemas.microsoft.com/office/word/2012/wordml" xmlns:w16se="http://schemas.microsoft.com/office/word/2015/wordml/symex" xmlns:wpg="http://schemas.microsoft.com/office/word/2010/wordprocessingGroup" xmlns:wpi="http://schemas.microsoft.com/office/word/2010/wordprocessingInk" xmlns:wne="http://schemas.microsoft.com/office/word/2006/wordml" xmlns:wps="http://schemas.microsoft.com/office/word/2010/wordprocessingShape" mc:Ignorable="w14 w15 w16se wp14">
+  <w:p>
+    <w:pPr>
+      <w:pStyle w:val="Encabezado"/>
+    </w:pPr>
+    <w:r>
+      <w:t>Autor: Rogelio De La Cruz Basilio (dgpecurso12, dgpe.curso.12@gmail.com)</w:t>
+    </w:r>
+  </w:p>
+  <w:p>
+    <w:pPr>
+      <w:pStyle w:val="Encabezado"/>
+    </w:pPr>
+  </w:p>
+</w:hdr>
 </file>
 
 <file path=word/numbering.xml><?xml version="1.0" encoding="utf-8"?>
@@ -11834,7 +11903,563 @@
       <w:spacing w:after="100"/>
     </w:pPr>
   </w:style>
+  <w:style w:type="paragraph" w:styleId="Encabezado">
+    <w:name w:val="header"/>
+    <w:basedOn w:val="Normal"/>
+    <w:link w:val="EncabezadoCar"/>
+    <w:uiPriority w:val="99"/>
+    <w:unhideWhenUsed/>
+    <w:rsid w:val="001C24A7"/>
+    <w:pPr>
+      <w:tabs>
+        <w:tab w:val="center" w:pos="4419"/>
+        <w:tab w:val="right" w:pos="8838"/>
+      </w:tabs>
+      <w:spacing w:after="0" w:line="240" w:lineRule="auto"/>
+    </w:pPr>
+  </w:style>
+  <w:style w:type="character" w:customStyle="1" w:styleId="EncabezadoCar">
+    <w:name w:val="Encabezado Car"/>
+    <w:basedOn w:val="Fuentedeprrafopredeter"/>
+    <w:link w:val="Encabezado"/>
+    <w:uiPriority w:val="99"/>
+    <w:rsid w:val="001C24A7"/>
+  </w:style>
+  <w:style w:type="paragraph" w:styleId="Piedepgina">
+    <w:name w:val="footer"/>
+    <w:basedOn w:val="Normal"/>
+    <w:link w:val="PiedepginaCar"/>
+    <w:uiPriority w:val="99"/>
+    <w:unhideWhenUsed/>
+    <w:rsid w:val="001C24A7"/>
+    <w:pPr>
+      <w:tabs>
+        <w:tab w:val="center" w:pos="4419"/>
+        <w:tab w:val="right" w:pos="8838"/>
+      </w:tabs>
+      <w:spacing w:after="0" w:line="240" w:lineRule="auto"/>
+    </w:pPr>
+  </w:style>
+  <w:style w:type="character" w:customStyle="1" w:styleId="PiedepginaCar">
+    <w:name w:val="Pie de página Car"/>
+    <w:basedOn w:val="Fuentedeprrafopredeter"/>
+    <w:link w:val="Piedepgina"/>
+    <w:uiPriority w:val="99"/>
+    <w:rsid w:val="001C24A7"/>
+  </w:style>
 </w:styles>
+</file>
+
+<file path=word/glossary/document.xml><?xml version="1.0" encoding="utf-8"?>
+<w:glossaryDocument xmlns:wpc="http://schemas.microsoft.com/office/word/2010/wordprocessingCanvas" xmlns:cx="http://schemas.microsoft.com/office/drawing/2014/chartex" xmlns:mc="http://schemas.openxmlformats.org/markup-compatibility/2006" xmlns:o="urn:schemas-microsoft-com:office:office" xmlns:r="http://schemas.openxmlformats.org/officeDocument/2006/relationships" xmlns:m="http://schemas.openxmlformats.org/officeDocument/2006/math" xmlns:v="urn:schemas-microsoft-com:vml" xmlns:wp14="http://schemas.microsoft.com/office/word/2010/wordprocessingDrawing" xmlns:wp="http://schemas.openxmlformats.org/drawingml/2006/wordprocessingDrawing" xmlns:w10="urn:schemas-microsoft-com:office:word" xmlns:w="http://schemas.openxmlformats.org/wordprocessingml/2006/main" xmlns:w14="http://schemas.microsoft.com/office/word/2010/wordml" xmlns:w15="http://schemas.microsoft.com/office/word/2012/wordml" xmlns:w16se="http://schemas.microsoft.com/office/word/2015/wordml/symex" xmlns:wpg="http://schemas.microsoft.com/office/word/2010/wordprocessingGroup" xmlns:wpi="http://schemas.microsoft.com/office/word/2010/wordprocessingInk" xmlns:wne="http://schemas.microsoft.com/office/word/2006/wordml" xmlns:wps="http://schemas.microsoft.com/office/word/2010/wordprocessingShape" mc:Ignorable="w14 w15 w16se wp14"/>
+</file>
+
+<file path=word/glossary/fontTable.xml><?xml version="1.0" encoding="utf-8"?>
+<w:fonts xmlns:mc="http://schemas.openxmlformats.org/markup-compatibility/2006" xmlns:r="http://schemas.openxmlformats.org/officeDocument/2006/relationships" xmlns:w="http://schemas.openxmlformats.org/wordprocessingml/2006/main" xmlns:w14="http://schemas.microsoft.com/office/word/2010/wordml" xmlns:w15="http://schemas.microsoft.com/office/word/2012/wordml" xmlns:w16se="http://schemas.microsoft.com/office/word/2015/wordml/symex" mc:Ignorable="w14 w15 w16se">
+  <w:font w:name="Calibri">
+    <w:panose1 w:val="020F0502020204030204"/>
+    <w:charset w:val="00"/>
+    <w:family w:val="swiss"/>
+    <w:pitch w:val="variable"/>
+    <w:sig w:usb0="E0002AFF" w:usb1="C000247B" w:usb2="00000009" w:usb3="00000000" w:csb0="000001FF" w:csb1="00000000"/>
+  </w:font>
+  <w:font w:name="Times New Roman">
+    <w:panose1 w:val="02020603050405020304"/>
+    <w:charset w:val="00"/>
+    <w:family w:val="roman"/>
+    <w:pitch w:val="variable"/>
+    <w:sig w:usb0="E0002EFF" w:usb1="C000785B" w:usb2="00000009" w:usb3="00000000" w:csb0="000001FF" w:csb1="00000000"/>
+  </w:font>
+  <w:font w:name="Calibri Light">
+    <w:panose1 w:val="020F0302020204030204"/>
+    <w:charset w:val="00"/>
+    <w:family w:val="swiss"/>
+    <w:pitch w:val="variable"/>
+    <w:sig w:usb0="E0002AFF" w:usb1="C000247B" w:usb2="00000009" w:usb3="00000000" w:csb0="000001FF" w:csb1="00000000"/>
+  </w:font>
+  <w:font w:name="Arial">
+    <w:panose1 w:val="020B0604020202020204"/>
+    <w:charset w:val="00"/>
+    <w:family w:val="swiss"/>
+    <w:pitch w:val="variable"/>
+    <w:sig w:usb0="E0002EFF" w:usb1="C000785B" w:usb2="00000009" w:usb3="00000000" w:csb0="000001FF" w:csb1="00000000"/>
+  </w:font>
+</w:fonts>
+</file>
+
+<file path=word/glossary/settings.xml><?xml version="1.0" encoding="utf-8"?>
+<w:settings xmlns:mc="http://schemas.openxmlformats.org/markup-compatibility/2006" xmlns:o="urn:schemas-microsoft-com:office:office" xmlns:r="http://schemas.openxmlformats.org/officeDocument/2006/relationships" xmlns:m="http://schemas.openxmlformats.org/officeDocument/2006/math" xmlns:v="urn:schemas-microsoft-com:vml" xmlns:w10="urn:schemas-microsoft-com:office:word" xmlns:w="http://schemas.openxmlformats.org/wordprocessingml/2006/main" xmlns:w14="http://schemas.microsoft.com/office/word/2010/wordml" xmlns:w15="http://schemas.microsoft.com/office/word/2012/wordml" xmlns:w16se="http://schemas.microsoft.com/office/word/2015/wordml/symex" xmlns:sl="http://schemas.openxmlformats.org/schemaLibrary/2006/main" mc:Ignorable="w14 w15 w16se">
+  <w:view w:val="normal"/>
+  <w:defaultTabStop w:val="708"/>
+  <w:hyphenationZone w:val="425"/>
+  <w:characterSpacingControl w:val="doNotCompress"/>
+  <w:compat>
+    <w:useFELayout/>
+    <w:compatSetting w:name="compatibilityMode" w:uri="http://schemas.microsoft.com/office/word" w:val="15"/>
+    <w:compatSetting w:name="overrideTableStyleFontSizeAndJustification" w:uri="http://schemas.microsoft.com/office/word" w:val="1"/>
+    <w:compatSetting w:name="enableOpenTypeFeatures" w:uri="http://schemas.microsoft.com/office/word" w:val="1"/>
+    <w:compatSetting w:name="doNotFlipMirrorIndents" w:uri="http://schemas.microsoft.com/office/word" w:val="1"/>
+    <w:compatSetting w:name="differentiateMultirowTableHeaders" w:uri="http://schemas.microsoft.com/office/word" w:val="1"/>
+  </w:compat>
+  <w:rsids>
+    <w:rsidRoot w:val="00371E66"/>
+    <w:rsid w:val="0023528B"/>
+    <w:rsid w:val="00371E66"/>
+  </w:rsids>
+  <m:mathPr>
+    <m:mathFont m:val="Cambria Math"/>
+    <m:brkBin m:val="before"/>
+    <m:brkBinSub m:val="--"/>
+    <m:smallFrac m:val="0"/>
+    <m:dispDef/>
+    <m:lMargin m:val="0"/>
+    <m:rMargin m:val="0"/>
+    <m:defJc m:val="centerGroup"/>
+    <m:wrapIndent m:val="1440"/>
+    <m:intLim m:val="subSup"/>
+    <m:naryLim m:val="undOvr"/>
+  </m:mathPr>
+  <w:themeFontLang w:val="es-MX"/>
+  <w:clrSchemeMapping w:bg1="light1" w:t1="dark1" w:bg2="light2" w:t2="dark2" w:accent1="accent1" w:accent2="accent2" w:accent3="accent3" w:accent4="accent4" w:accent5="accent5" w:accent6="accent6" w:hyperlink="hyperlink" w:followedHyperlink="followedHyperlink"/>
+  <w:decimalSymbol w:val="."/>
+  <w:listSeparator w:val=","/>
+  <w15:chartTrackingRefBased/>
+</w:settings>
+</file>
+
+<file path=word/glossary/styles.xml><?xml version="1.0" encoding="utf-8"?>
+<w:styles xmlns:mc="http://schemas.openxmlformats.org/markup-compatibility/2006" xmlns:r="http://schemas.openxmlformats.org/officeDocument/2006/relationships" xmlns:w="http://schemas.openxmlformats.org/wordprocessingml/2006/main" xmlns:w14="http://schemas.microsoft.com/office/word/2010/wordml" xmlns:w15="http://schemas.microsoft.com/office/word/2012/wordml" xmlns:w16se="http://schemas.microsoft.com/office/word/2015/wordml/symex" mc:Ignorable="w14 w15 w16se">
+  <w:docDefaults>
+    <w:rPrDefault>
+      <w:rPr>
+        <w:rFonts w:asciiTheme="minorHAnsi" w:eastAsiaTheme="minorEastAsia" w:hAnsiTheme="minorHAnsi" w:cstheme="minorBidi"/>
+        <w:sz w:val="22"/>
+        <w:szCs w:val="22"/>
+        <w:lang w:val="es-MX" w:eastAsia="es-MX" w:bidi="ar-SA"/>
+      </w:rPr>
+    </w:rPrDefault>
+    <w:pPrDefault>
+      <w:pPr>
+        <w:spacing w:after="160" w:line="259" w:lineRule="auto"/>
+      </w:pPr>
+    </w:pPrDefault>
+  </w:docDefaults>
+  <w:latentStyles w:defLockedState="0" w:defUIPriority="99" w:defSemiHidden="0" w:defUnhideWhenUsed="0" w:defQFormat="0" w:count="371">
+    <w:lsdException w:name="Normal" w:uiPriority="0" w:qFormat="1"/>
+    <w:lsdException w:name="heading 1" w:uiPriority="9" w:qFormat="1"/>
+    <w:lsdException w:name="heading 2" w:semiHidden="1" w:uiPriority="9" w:unhideWhenUsed="1" w:qFormat="1"/>
+    <w:lsdException w:name="heading 3" w:semiHidden="1" w:uiPriority="9" w:unhideWhenUsed="1" w:qFormat="1"/>
+    <w:lsdException w:name="heading 4" w:semiHidden="1" w:uiPriority="9" w:unhideWhenUsed="1" w:qFormat="1"/>
+    <w:lsdException w:name="heading 5" w:semiHidden="1" w:uiPriority="9" w:unhideWhenUsed="1" w:qFormat="1"/>
+    <w:lsdException w:name="heading 6" w:semiHidden="1" w:uiPriority="9" w:unhideWhenUsed="1" w:qFormat="1"/>
+    <w:lsdException w:name="heading 7" w:semiHidden="1" w:uiPriority="9" w:unhideWhenUsed="1" w:qFormat="1"/>
+    <w:lsdException w:name="heading 8" w:semiHidden="1" w:uiPriority="9" w:unhideWhenUsed="1" w:qFormat="1"/>
+    <w:lsdException w:name="heading 9" w:semiHidden="1" w:uiPriority="9" w:unhideWhenUsed="1" w:qFormat="1"/>
+    <w:lsdException w:name="index 1" w:semiHidden="1" w:unhideWhenUsed="1"/>
+    <w:lsdException w:name="index 2" w:semiHidden="1" w:unhideWhenUsed="1"/>
+    <w:lsdException w:name="index 3" w:semiHidden="1" w:unhideWhenUsed="1"/>
+    <w:lsdException w:name="index 4" w:semiHidden="1" w:unhideWhenUsed="1"/>
+    <w:lsdException w:name="index 5" w:semiHidden="1" w:unhideWhenUsed="1"/>
+    <w:lsdException w:name="index 6" w:semiHidden="1" w:unhideWhenUsed="1"/>
+    <w:lsdException w:name="index 7" w:semiHidden="1" w:unhideWhenUsed="1"/>
+    <w:lsdException w:name="index 8" w:semiHidden="1" w:unhideWhenUsed="1"/>
+    <w:lsdException w:name="index 9" w:semiHidden="1" w:unhideWhenUsed="1"/>
+    <w:lsdException w:name="toc 1" w:semiHidden="1" w:uiPriority="39" w:unhideWhenUsed="1"/>
+    <w:lsdException w:name="toc 2" w:semiHidden="1" w:uiPriority="39" w:unhideWhenUsed="1"/>
+    <w:lsdException w:name="toc 3" w:semiHidden="1" w:uiPriority="39" w:unhideWhenUsed="1"/>
+    <w:lsdException w:name="toc 4" w:semiHidden="1" w:uiPriority="39" w:unhideWhenUsed="1"/>
+    <w:lsdException w:name="toc 5" w:semiHidden="1" w:uiPriority="39" w:unhideWhenUsed="1"/>
+    <w:lsdException w:name="toc 6" w:semiHidden="1" w:uiPriority="39" w:unhideWhenUsed="1"/>
+    <w:lsdException w:name="toc 7" w:semiHidden="1" w:uiPriority="39" w:unhideWhenUsed="1"/>
+    <w:lsdException w:name="toc 8" w:semiHidden="1" w:uiPriority="39" w:unhideWhenUsed="1"/>
+    <w:lsdException w:name="toc 9" w:semiHidden="1" w:uiPriority="39" w:unhideWhenUsed="1"/>
+    <w:lsdException w:name="Normal Indent" w:semiHidden="1" w:unhideWhenUsed="1"/>
+    <w:lsdException w:name="footnote text" w:semiHidden="1" w:unhideWhenUsed="1"/>
+    <w:lsdException w:name="annotation text" w:semiHidden="1" w:unhideWhenUsed="1"/>
+    <w:lsdException w:name="header" w:semiHidden="1" w:unhideWhenUsed="1"/>
+    <w:lsdException w:name="footer" w:semiHidden="1" w:unhideWhenUsed="1"/>
+    <w:lsdException w:name="index heading" w:semiHidden="1" w:unhideWhenUsed="1"/>
+    <w:lsdException w:name="caption" w:semiHidden="1" w:uiPriority="35" w:unhideWhenUsed="1" w:qFormat="1"/>
+    <w:lsdException w:name="table of figures" w:semiHidden="1" w:unhideWhenUsed="1"/>
+    <w:lsdException w:name="envelope address" w:semiHidden="1" w:unhideWhenUsed="1"/>
+    <w:lsdException w:name="envelope return" w:semiHidden="1" w:unhideWhenUsed="1"/>
+    <w:lsdException w:name="footnote reference" w:semiHidden="1" w:unhideWhenUsed="1"/>
+    <w:lsdException w:name="annotation reference" w:semiHidden="1" w:unhideWhenUsed="1"/>
+    <w:lsdException w:name="line number" w:semiHidden="1" w:unhideWhenUsed="1"/>
+    <w:lsdException w:name="page number" w:semiHidden="1" w:unhideWhenUsed="1"/>
+    <w:lsdException w:name="endnote reference" w:semiHidden="1" w:unhideWhenUsed="1"/>
+    <w:lsdException w:name="endnote text" w:semiHidden="1" w:unhideWhenUsed="1"/>
+    <w:lsdException w:name="table of authorities" w:semiHidden="1" w:unhideWhenUsed="1"/>
+    <w:lsdException w:name="macro" w:semiHidden="1" w:unhideWhenUsed="1"/>
+    <w:lsdException w:name="toa heading" w:semiHidden="1" w:unhideWhenUsed="1"/>
+    <w:lsdException w:name="List" w:semiHidden="1" w:unhideWhenUsed="1"/>
+    <w:lsdException w:name="List Bullet" w:semiHidden="1" w:unhideWhenUsed="1"/>
+    <w:lsdException w:name="List Number" w:semiHidden="1" w:unhideWhenUsed="1"/>
+    <w:lsdException w:name="List 2" w:semiHidden="1" w:unhideWhenUsed="1"/>
+    <w:lsdException w:name="List 3" w:semiHidden="1" w:unhideWhenUsed="1"/>
+    <w:lsdException w:name="List 4" w:semiHidden="1" w:unhideWhenUsed="1"/>
+    <w:lsdException w:name="List 5" w:semiHidden="1" w:unhideWhenUsed="1"/>
+    <w:lsdException w:name="List Bullet 2" w:semiHidden="1" w:unhideWhenUsed="1"/>
+    <w:lsdException w:name="List Bullet 3" w:semiHidden="1" w:unhideWhenUsed="1"/>
+    <w:lsdException w:name="List Bullet 4" w:semiHidden="1" w:unhideWhenUsed="1"/>
+    <w:lsdException w:name="List Bullet 5" w:semiHidden="1" w:unhideWhenUsed="1"/>
+    <w:lsdException w:name="List Number 2" w:semiHidden="1" w:unhideWhenUsed="1"/>
+    <w:lsdException w:name="List Number 3" w:semiHidden="1" w:unhideWhenUsed="1"/>
+    <w:lsdException w:name="List Number 4" w:semiHidden="1" w:unhideWhenUsed="1"/>
+    <w:lsdException w:name="List Number 5" w:semiHidden="1" w:unhideWhenUsed="1"/>
+    <w:lsdException w:name="Title" w:uiPriority="10" w:qFormat="1"/>
+    <w:lsdException w:name="Closing" w:semiHidden="1" w:unhideWhenUsed="1"/>
+    <w:lsdException w:name="Signature" w:semiHidden="1" w:unhideWhenUsed="1"/>
+    <w:lsdException w:name="Default Paragraph Font" w:semiHidden="1" w:uiPriority="1" w:unhideWhenUsed="1"/>
+    <w:lsdException w:name="Body Text" w:semiHidden="1" w:unhideWhenUsed="1"/>
+    <w:lsdException w:name="Body Text Indent" w:semiHidden="1" w:unhideWhenUsed="1"/>
+    <w:lsdException w:name="List Continue" w:semiHidden="1" w:unhideWhenUsed="1"/>
+    <w:lsdException w:name="List Continue 2" w:semiHidden="1" w:unhideWhenUsed="1"/>
+    <w:lsdException w:name="List Continue 3" w:semiHidden="1" w:unhideWhenUsed="1"/>
+    <w:lsdException w:name="List Continue 4" w:semiHidden="1" w:unhideWhenUsed="1"/>
+    <w:lsdException w:name="List Continue 5" w:semiHidden="1" w:unhideWhenUsed="1"/>
+    <w:lsdException w:name="Message Header" w:semiHidden="1" w:unhideWhenUsed="1"/>
+    <w:lsdException w:name="Subtitle" w:uiPriority="11" w:qFormat="1"/>
+    <w:lsdException w:name="Salutation" w:semiHidden="1" w:unhideWhenUsed="1"/>
+    <w:lsdException w:name="Date" w:semiHidden="1" w:unhideWhenUsed="1"/>
+    <w:lsdException w:name="Body Text First Indent" w:semiHidden="1" w:unhideWhenUsed="1"/>
+    <w:lsdException w:name="Body Text First Indent 2" w:semiHidden="1" w:unhideWhenUsed="1"/>
+    <w:lsdException w:name="Note Heading" w:semiHidden="1" w:unhideWhenUsed="1"/>
+    <w:lsdException w:name="Body Text 2" w:semiHidden="1" w:unhideWhenUsed="1"/>
+    <w:lsdException w:name="Body Text 3" w:semiHidden="1" w:unhideWhenUsed="1"/>
+    <w:lsdException w:name="Body Text Indent 2" w:semiHidden="1" w:unhideWhenUsed="1"/>
+    <w:lsdException w:name="Body Text Indent 3" w:semiHidden="1" w:unhideWhenUsed="1"/>
+    <w:lsdException w:name="Block Text" w:semiHidden="1" w:unhideWhenUsed="1"/>
+    <w:lsdException w:name="Hyperlink" w:semiHidden="1" w:unhideWhenUsed="1"/>
+    <w:lsdException w:name="FollowedHyperlink" w:semiHidden="1" w:unhideWhenUsed="1"/>
+    <w:lsdException w:name="Strong" w:uiPriority="22" w:qFormat="1"/>
+    <w:lsdException w:name="Emphasis" w:uiPriority="20" w:qFormat="1"/>
+    <w:lsdException w:name="Document Map" w:semiHidden="1" w:unhideWhenUsed="1"/>
+    <w:lsdException w:name="Plain Text" w:semiHidden="1" w:unhideWhenUsed="1"/>
+    <w:lsdException w:name="E-mail Signature" w:semiHidden="1" w:unhideWhenUsed="1"/>
+    <w:lsdException w:name="HTML Top of Form" w:semiHidden="1" w:unhideWhenUsed="1"/>
+    <w:lsdException w:name="HTML Bottom of Form" w:semiHidden="1" w:unhideWhenUsed="1"/>
+    <w:lsdException w:name="Normal (Web)" w:semiHidden="1" w:unhideWhenUsed="1"/>
+    <w:lsdException w:name="HTML Acronym" w:semiHidden="1" w:unhideWhenUsed="1"/>
+    <w:lsdException w:name="HTML Address" w:semiHidden="1" w:unhideWhenUsed="1"/>
+    <w:lsdException w:name="HTML Cite" w:semiHidden="1" w:unhideWhenUsed="1"/>
+    <w:lsdException w:name="HTML Code" w:semiHidden="1" w:unhideWhenUsed="1"/>
+    <w:lsdException w:name="HTML Definition" w:semiHidden="1" w:unhideWhenUsed="1"/>
+    <w:lsdException w:name="HTML Keyboard" w:semiHidden="1" w:unhideWhenUsed="1"/>
+    <w:lsdException w:name="HTML Preformatted" w:semiHidden="1" w:unhideWhenUsed="1"/>
+    <w:lsdException w:name="HTML Sample" w:semiHidden="1" w:unhideWhenUsed="1"/>
+    <w:lsdException w:name="HTML Typewriter" w:semiHidden="1" w:unhideWhenUsed="1"/>
+    <w:lsdException w:name="HTML Variable" w:semiHidden="1" w:unhideWhenUsed="1"/>
+    <w:lsdException w:name="Normal Table" w:semiHidden="1" w:unhideWhenUsed="1"/>
+    <w:lsdException w:name="annotation subject" w:semiHidden="1" w:unhideWhenUsed="1"/>
+    <w:lsdException w:name="No List" w:semiHidden="1" w:unhideWhenUsed="1"/>
+    <w:lsdException w:name="Outline List 1" w:semiHidden="1" w:unhideWhenUsed="1"/>
+    <w:lsdException w:name="Outline List 2" w:semiHidden="1" w:unhideWhenUsed="1"/>
+    <w:lsdException w:name="Outline List 3" w:semiHidden="1" w:unhideWhenUsed="1"/>
+    <w:lsdException w:name="Table Simple 1" w:semiHidden="1" w:unhideWhenUsed="1"/>
+    <w:lsdException w:name="Table Simple 2" w:semiHidden="1" w:unhideWhenUsed="1"/>
+    <w:lsdException w:name="Table Simple 3" w:semiHidden="1" w:unhideWhenUsed="1"/>
+    <w:lsdException w:name="Table Classic 1" w:semiHidden="1" w:unhideWhenUsed="1"/>
+    <w:lsdException w:name="Table Classic 2" w:semiHidden="1" w:unhideWhenUsed="1"/>
+    <w:lsdException w:name="Table Classic 3" w:semiHidden="1" w:unhideWhenUsed="1"/>
+    <w:lsdException w:name="Table Classic 4" w:semiHidden="1" w:unhideWhenUsed="1"/>
+    <w:lsdException w:name="Table Colorful 1" w:semiHidden="1" w:unhideWhenUsed="1"/>
+    <w:lsdException w:name="Table Colorful 2" w:semiHidden="1" w:unhideWhenUsed="1"/>
+    <w:lsdException w:name="Table Colorful 3" w:semiHidden="1" w:unhideWhenUsed="1"/>
+    <w:lsdException w:name="Table Columns 1" w:semiHidden="1" w:unhideWhenUsed="1"/>
+    <w:lsdException w:name="Table Columns 2" w:semiHidden="1" w:unhideWhenUsed="1"/>
+    <w:lsdException w:name="Table Columns 3" w:semiHidden="1" w:unhideWhenUsed="1"/>
+    <w:lsdException w:name="Table Columns 4" w:semiHidden="1" w:unhideWhenUsed="1"/>
+    <w:lsdException w:name="Table Columns 5" w:semiHidden="1" w:unhideWhenUsed="1"/>
+    <w:lsdException w:name="Table Grid 1" w:semiHidden="1" w:unhideWhenUsed="1"/>
+    <w:lsdException w:name="Table Grid 2" w:semiHidden="1" w:unhideWhenUsed="1"/>
+    <w:lsdException w:name="Table Grid 3" w:semiHidden="1" w:unhideWhenUsed="1"/>
+    <w:lsdException w:name="Table Grid 4" w:semiHidden="1" w:unhideWhenUsed="1"/>
+    <w:lsdException w:name="Table Grid 5" w:semiHidden="1" w:unhideWhenUsed="1"/>
+    <w:lsdException w:name="Table Grid 6" w:semiHidden="1" w:unhideWhenUsed="1"/>
+    <w:lsdException w:name="Table Grid 7" w:semiHidden="1" w:unhideWhenUsed="1"/>
+    <w:lsdException w:name="Table Grid 8" w:semiHidden="1" w:unhideWhenUsed="1"/>
+    <w:lsdException w:name="Table List 1" w:semiHidden="1" w:unhideWhenUsed="1"/>
+    <w:lsdException w:name="Table List 2" w:semiHidden="1" w:unhideWhenUsed="1"/>
+    <w:lsdException w:name="Table List 3" w:semiHidden="1" w:unhideWhenUsed="1"/>
+    <w:lsdException w:name="Table List 4" w:semiHidden="1" w:unhideWhenUsed="1"/>
+    <w:lsdException w:name="Table List 5" w:semiHidden="1" w:unhideWhenUsed="1"/>
+    <w:lsdException w:name="Table List 6" w:semiHidden="1" w:unhideWhenUsed="1"/>
+    <w:lsdException w:name="Table List 7" w:semiHidden="1" w:unhideWhenUsed="1"/>
+    <w:lsdException w:name="Table List 8" w:semiHidden="1" w:unhideWhenUsed="1"/>
+    <w:lsdException w:name="Table 3D effects 1" w:semiHidden="1" w:unhideWhenUsed="1"/>
+    <w:lsdException w:name="Table 3D effects 2" w:semiHidden="1" w:unhideWhenUsed="1"/>
+    <w:lsdException w:name="Table 3D effects 3" w:semiHidden="1" w:unhideWhenUsed="1"/>
+    <w:lsdException w:name="Table Contemporary" w:semiHidden="1" w:unhideWhenUsed="1"/>
+    <w:lsdException w:name="Table Elegant" w:semiHidden="1" w:unhideWhenUsed="1"/>
+    <w:lsdException w:name="Table Professional" w:semiHidden="1" w:unhideWhenUsed="1"/>
+    <w:lsdException w:name="Table Subtle 1" w:semiHidden="1" w:unhideWhenUsed="1"/>
+    <w:lsdException w:name="Table Subtle 2" w:semiHidden="1" w:unhideWhenUsed="1"/>
+    <w:lsdException w:name="Table Web 1" w:semiHidden="1" w:unhideWhenUsed="1"/>
+    <w:lsdException w:name="Table Web 2" w:semiHidden="1" w:unhideWhenUsed="1"/>
+    <w:lsdException w:name="Table Web 3" w:semiHidden="1" w:unhideWhenUsed="1"/>
+    <w:lsdException w:name="Balloon Text" w:semiHidden="1" w:unhideWhenUsed="1"/>
+    <w:lsdException w:name="Table Grid" w:uiPriority="39"/>
+    <w:lsdException w:name="Table Theme" w:semiHidden="1" w:unhideWhenUsed="1"/>
+    <w:lsdException w:name="Placeholder Text" w:semiHidden="1"/>
+    <w:lsdException w:name="No Spacing" w:uiPriority="1" w:qFormat="1"/>
+    <w:lsdException w:name="Light Shading" w:uiPriority="60"/>
+    <w:lsdException w:name="Light List" w:uiPriority="61"/>
+    <w:lsdException w:name="Light Grid" w:uiPriority="62"/>
+    <w:lsdException w:name="Medium Shading 1" w:uiPriority="63"/>
+    <w:lsdException w:name="Medium Shading 2" w:uiPriority="64"/>
+    <w:lsdException w:name="Medium List 1" w:uiPriority="65"/>
+    <w:lsdException w:name="Medium List 2" w:uiPriority="66"/>
+    <w:lsdException w:name="Medium Grid 1" w:uiPriority="67"/>
+    <w:lsdException w:name="Medium Grid 2" w:uiPriority="68"/>
+    <w:lsdException w:name="Medium Grid 3" w:uiPriority="69"/>
+    <w:lsdException w:name="Dark List" w:uiPriority="70"/>
+    <w:lsdException w:name="Colorful Shading" w:uiPriority="71"/>
+    <w:lsdException w:name="Colorful List" w:uiPriority="72"/>
+    <w:lsdException w:name="Colorful Grid" w:uiPriority="73"/>
+    <w:lsdException w:name="Light Shading Accent 1" w:uiPriority="60"/>
+    <w:lsdException w:name="Light List Accent 1" w:uiPriority="61"/>
+    <w:lsdException w:name="Light Grid Accent 1" w:uiPriority="62"/>
+    <w:lsdException w:name="Medium Shading 1 Accent 1" w:uiPriority="63"/>
+    <w:lsdException w:name="Medium Shading 2 Accent 1" w:uiPriority="64"/>
+    <w:lsdException w:name="Medium List 1 Accent 1" w:uiPriority="65"/>
+    <w:lsdException w:name="Revision" w:semiHidden="1"/>
+    <w:lsdException w:name="List Paragraph" w:uiPriority="34" w:qFormat="1"/>
+    <w:lsdException w:name="Quote" w:uiPriority="29" w:qFormat="1"/>
+    <w:lsdException w:name="Intense Quote" w:uiPriority="30" w:qFormat="1"/>
+    <w:lsdException w:name="Medium List 2 Accent 1" w:uiPriority="66"/>
+    <w:lsdException w:name="Medium Grid 1 Accent 1" w:uiPriority="67"/>
+    <w:lsdException w:name="Medium Grid 2 Accent 1" w:uiPriority="68"/>
+    <w:lsdException w:name="Medium Grid 3 Accent 1" w:uiPriority="69"/>
+    <w:lsdException w:name="Dark List Accent 1" w:uiPriority="70"/>
+    <w:lsdException w:name="Colorful Shading Accent 1" w:uiPriority="71"/>
+    <w:lsdException w:name="Colorful List Accent 1" w:uiPriority="72"/>
+    <w:lsdException w:name="Colorful Grid Accent 1" w:uiPriority="73"/>
+    <w:lsdException w:name="Light Shading Accent 2" w:uiPriority="60"/>
+    <w:lsdException w:name="Light List Accent 2" w:uiPriority="61"/>
+    <w:lsdException w:name="Light Grid Accent 2" w:uiPriority="62"/>
+    <w:lsdException w:name="Medium Shading 1 Accent 2" w:uiPriority="63"/>
+    <w:lsdException w:name="Medium Shading 2 Accent 2" w:uiPriority="64"/>
+    <w:lsdException w:name="Medium List 1 Accent 2" w:uiPriority="65"/>
+    <w:lsdException w:name="Medium List 2 Accent 2" w:uiPriority="66"/>
+    <w:lsdException w:name="Medium Grid 1 Accent 2" w:uiPriority="67"/>
+    <w:lsdException w:name="Medium Grid 2 Accent 2" w:uiPriority="68"/>
+    <w:lsdException w:name="Medium Grid 3 Accent 2" w:uiPriority="69"/>
+    <w:lsdException w:name="Dark List Accent 2" w:uiPriority="70"/>
+    <w:lsdException w:name="Colorful Shading Accent 2" w:uiPriority="71"/>
+    <w:lsdException w:name="Colorful List Accent 2" w:uiPriority="72"/>
+    <w:lsdException w:name="Colorful Grid Accent 2" w:uiPriority="73"/>
+    <w:lsdException w:name="Light Shading Accent 3" w:uiPriority="60"/>
+    <w:lsdException w:name="Light List Accent 3" w:uiPriority="61"/>
+    <w:lsdException w:name="Light Grid Accent 3" w:uiPriority="62"/>
+    <w:lsdException w:name="Medium Shading 1 Accent 3" w:uiPriority="63"/>
+    <w:lsdException w:name="Medium Shading 2 Accent 3" w:uiPriority="64"/>
+    <w:lsdException w:name="Medium List 1 Accent 3" w:uiPriority="65"/>
+    <w:lsdException w:name="Medium List 2 Accent 3" w:uiPriority="66"/>
+    <w:lsdException w:name="Medium Grid 1 Accent 3" w:uiPriority="67"/>
+    <w:lsdException w:name="Medium Grid 2 Accent 3" w:uiPriority="68"/>
+    <w:lsdException w:name="Medium Grid 3 Accent 3" w:uiPriority="69"/>
+    <w:lsdException w:name="Dark List Accent 3" w:uiPriority="70"/>
+    <w:lsdException w:name="Colorful Shading Accent 3" w:uiPriority="71"/>
+    <w:lsdException w:name="Colorful List Accent 3" w:uiPriority="72"/>
+    <w:lsdException w:name="Colorful Grid Accent 3" w:uiPriority="73"/>
+    <w:lsdException w:name="Light Shading Accent 4" w:uiPriority="60"/>
+    <w:lsdException w:name="Light List Accent 4" w:uiPriority="61"/>
+    <w:lsdException w:name="Light Grid Accent 4" w:uiPriority="62"/>
+    <w:lsdException w:name="Medium Shading 1 Accent 4" w:uiPriority="63"/>
+    <w:lsdException w:name="Medium Shading 2 Accent 4" w:uiPriority="64"/>
+    <w:lsdException w:name="Medium List 1 Accent 4" w:uiPriority="65"/>
+    <w:lsdException w:name="Medium List 2 Accent 4" w:uiPriority="66"/>
+    <w:lsdException w:name="Medium Grid 1 Accent 4" w:uiPriority="67"/>
+    <w:lsdException w:name="Medium Grid 2 Accent 4" w:uiPriority="68"/>
+    <w:lsdException w:name="Medium Grid 3 Accent 4" w:uiPriority="69"/>
+    <w:lsdException w:name="Dark List Accent 4" w:uiPriority="70"/>
+    <w:lsdException w:name="Colorful Shading Accent 4" w:uiPriority="71"/>
+    <w:lsdException w:name="Colorful List Accent 4" w:uiPriority="72"/>
+    <w:lsdException w:name="Colorful Grid Accent 4" w:uiPriority="73"/>
+    <w:lsdException w:name="Light Shading Accent 5" w:uiPriority="60"/>
+    <w:lsdException w:name="Light List Accent 5" w:uiPriority="61"/>
+    <w:lsdException w:name="Light Grid Accent 5" w:uiPriority="62"/>
+    <w:lsdException w:name="Medium Shading 1 Accent 5" w:uiPriority="63"/>
+    <w:lsdException w:name="Medium Shading 2 Accent 5" w:uiPriority="64"/>
+    <w:lsdException w:name="Medium List 1 Accent 5" w:uiPriority="65"/>
+    <w:lsdException w:name="Medium List 2 Accent 5" w:uiPriority="66"/>
+    <w:lsdException w:name="Medium Grid 1 Accent 5" w:uiPriority="67"/>
+    <w:lsdException w:name="Medium Grid 2 Accent 5" w:uiPriority="68"/>
+    <w:lsdException w:name="Medium Grid 3 Accent 5" w:uiPriority="69"/>
+    <w:lsdException w:name="Dark List Accent 5" w:uiPriority="70"/>
+    <w:lsdException w:name="Colorful Shading Accent 5" w:uiPriority="71"/>
+    <w:lsdException w:name="Colorful List Accent 5" w:uiPriority="72"/>
+    <w:lsdException w:name="Colorful Grid Accent 5" w:uiPriority="73"/>
+    <w:lsdException w:name="Light Shading Accent 6" w:uiPriority="60"/>
+    <w:lsdException w:name="Light List Accent 6" w:uiPriority="61"/>
+    <w:lsdException w:name="Light Grid Accent 6" w:uiPriority="62"/>
+    <w:lsdException w:name="Medium Shading 1 Accent 6" w:uiPriority="63"/>
+    <w:lsdException w:name="Medium Shading 2 Accent 6" w:uiPriority="64"/>
+    <w:lsdException w:name="Medium List 1 Accent 6" w:uiPriority="65"/>
+    <w:lsdException w:name="Medium List 2 Accent 6" w:uiPriority="66"/>
+    <w:lsdException w:name="Medium Grid 1 Accent 6" w:uiPriority="67"/>
+    <w:lsdException w:name="Medium Grid 2 Accent 6" w:uiPriority="68"/>
+    <w:lsdException w:name="Medium Grid 3 Accent 6" w:uiPriority="69"/>
+    <w:lsdException w:name="Dark List Accent 6" w:uiPriority="70"/>
+    <w:lsdException w:name="Colorful Shading Accent 6" w:uiPriority="71"/>
+    <w:lsdException w:name="Colorful List Accent 6" w:uiPriority="72"/>
+    <w:lsdException w:name="Colorful Grid Accent 6" w:uiPriority="73"/>
+    <w:lsdException w:name="Subtle Emphasis" w:uiPriority="19" w:qFormat="1"/>
+    <w:lsdException w:name="Intense Emphasis" w:uiPriority="21" w:qFormat="1"/>
+    <w:lsdException w:name="Subtle Reference" w:uiPriority="31" w:qFormat="1"/>
+    <w:lsdException w:name="Intense Reference" w:uiPriority="32" w:qFormat="1"/>
+    <w:lsdException w:name="Book Title" w:uiPriority="33" w:qFormat="1"/>
+    <w:lsdException w:name="Bibliography" w:semiHidden="1" w:uiPriority="37" w:unhideWhenUsed="1"/>
+    <w:lsdException w:name="TOC Heading" w:semiHidden="1" w:uiPriority="39" w:unhideWhenUsed="1" w:qFormat="1"/>
+    <w:lsdException w:name="Plain Table 1" w:uiPriority="41"/>
+    <w:lsdException w:name="Plain Table 2" w:uiPriority="42"/>
+    <w:lsdException w:name="Plain Table 3" w:uiPriority="43"/>
+    <w:lsdException w:name="Plain Table 4" w:uiPriority="44"/>
+    <w:lsdException w:name="Plain Table 5" w:uiPriority="45"/>
+    <w:lsdException w:name="Grid Table Light" w:uiPriority="40"/>
+    <w:lsdException w:name="Grid Table 1 Light" w:uiPriority="46"/>
+    <w:lsdException w:name="Grid Table 2" w:uiPriority="47"/>
+    <w:lsdException w:name="Grid Table 3" w:uiPriority="48"/>
+    <w:lsdException w:name="Grid Table 4" w:uiPriority="49"/>
+    <w:lsdException w:name="Grid Table 5 Dark" w:uiPriority="50"/>
+    <w:lsdException w:name="Grid Table 6 Colorful" w:uiPriority="51"/>
+    <w:lsdException w:name="Grid Table 7 Colorful" w:uiPriority="52"/>
+    <w:lsdException w:name="Grid Table 1 Light Accent 1" w:uiPriority="46"/>
+    <w:lsdException w:name="Grid Table 2 Accent 1" w:uiPriority="47"/>
+    <w:lsdException w:name="Grid Table 3 Accent 1" w:uiPriority="48"/>
+    <w:lsdException w:name="Grid Table 4 Accent 1" w:uiPriority="49"/>
+    <w:lsdException w:name="Grid Table 5 Dark Accent 1" w:uiPriority="50"/>
+    <w:lsdException w:name="Grid Table 6 Colorful Accent 1" w:uiPriority="51"/>
+    <w:lsdException w:name="Grid Table 7 Colorful Accent 1" w:uiPriority="52"/>
+    <w:lsdException w:name="Grid Table 1 Light Accent 2" w:uiPriority="46"/>
+    <w:lsdException w:name="Grid Table 2 Accent 2" w:uiPriority="47"/>
+    <w:lsdException w:name="Grid Table 3 Accent 2" w:uiPriority="48"/>
+    <w:lsdException w:name="Grid Table 4 Accent 2" w:uiPriority="49"/>
+    <w:lsdException w:name="Grid Table 5 Dark Accent 2" w:uiPriority="50"/>
+    <w:lsdException w:name="Grid Table 6 Colorful Accent 2" w:uiPriority="51"/>
+    <w:lsdException w:name="Grid Table 7 Colorful Accent 2" w:uiPriority="52"/>
+    <w:lsdException w:name="Grid Table 1 Light Accent 3" w:uiPriority="46"/>
+    <w:lsdException w:name="Grid Table 2 Accent 3" w:uiPriority="47"/>
+    <w:lsdException w:name="Grid Table 3 Accent 3" w:uiPriority="48"/>
+    <w:lsdException w:name="Grid Table 4 Accent 3" w:uiPriority="49"/>
+    <w:lsdException w:name="Grid Table 5 Dark Accent 3" w:uiPriority="50"/>
+    <w:lsdException w:name="Grid Table 6 Colorful Accent 3" w:uiPriority="51"/>
+    <w:lsdException w:name="Grid Table 7 Colorful Accent 3" w:uiPriority="52"/>
+    <w:lsdException w:name="Grid Table 1 Light Accent 4" w:uiPriority="46"/>
+    <w:lsdException w:name="Grid Table 2 Accent 4" w:uiPriority="47"/>
+    <w:lsdException w:name="Grid Table 3 Accent 4" w:uiPriority="48"/>
+    <w:lsdException w:name="Grid Table 4 Accent 4" w:uiPriority="49"/>
+    <w:lsdException w:name="Grid Table 5 Dark Accent 4" w:uiPriority="50"/>
+    <w:lsdException w:name="Grid Table 6 Colorful Accent 4" w:uiPriority="51"/>
+    <w:lsdException w:name="Grid Table 7 Colorful Accent 4" w:uiPriority="52"/>
+    <w:lsdException w:name="Grid Table 1 Light Accent 5" w:uiPriority="46"/>
+    <w:lsdException w:name="Grid Table 2 Accent 5" w:uiPriority="47"/>
+    <w:lsdException w:name="Grid Table 3 Accent 5" w:uiPriority="48"/>
+    <w:lsdException w:name="Grid Table 4 Accent 5" w:uiPriority="49"/>
+    <w:lsdException w:name="Grid Table 5 Dark Accent 5" w:uiPriority="50"/>
+    <w:lsdException w:name="Grid Table 6 Colorful Accent 5" w:uiPriority="51"/>
+    <w:lsdException w:name="Grid Table 7 Colorful Accent 5" w:uiPriority="52"/>
+    <w:lsdException w:name="Grid Table 1 Light Accent 6" w:uiPriority="46"/>
+    <w:lsdException w:name="Grid Table 2 Accent 6" w:uiPriority="47"/>
+    <w:lsdException w:name="Grid Table 3 Accent 6" w:uiPriority="48"/>
+    <w:lsdException w:name="Grid Table 4 Accent 6" w:uiPriority="49"/>
+    <w:lsdException w:name="Grid Table 5 Dark Accent 6" w:uiPriority="50"/>
+    <w:lsdException w:name="Grid Table 6 Colorful Accent 6" w:uiPriority="51"/>
+    <w:lsdException w:name="Grid Table 7 Colorful Accent 6" w:uiPriority="52"/>
+    <w:lsdException w:name="List Table 1 Light" w:uiPriority="46"/>
+    <w:lsdException w:name="List Table 2" w:uiPriority="47"/>
+    <w:lsdException w:name="List Table 3" w:uiPriority="48"/>
+    <w:lsdException w:name="List Table 4" w:uiPriority="49"/>
+    <w:lsdException w:name="List Table 5 Dark" w:uiPriority="50"/>
+    <w:lsdException w:name="List Table 6 Colorful" w:uiPriority="51"/>
+    <w:lsdException w:name="List Table 7 Colorful" w:uiPriority="52"/>
+    <w:lsdException w:name="List Table 1 Light Accent 1" w:uiPriority="46"/>
+    <w:lsdException w:name="List Table 2 Accent 1" w:uiPriority="47"/>
+    <w:lsdException w:name="List Table 3 Accent 1" w:uiPriority="48"/>
+    <w:lsdException w:name="List Table 4 Accent 1" w:uiPriority="49"/>
+    <w:lsdException w:name="List Table 5 Dark Accent 1" w:uiPriority="50"/>
+    <w:lsdException w:name="List Table 6 Colorful Accent 1" w:uiPriority="51"/>
+    <w:lsdException w:name="List Table 7 Colorful Accent 1" w:uiPriority="52"/>
+    <w:lsdException w:name="List Table 1 Light Accent 2" w:uiPriority="46"/>
+    <w:lsdException w:name="List Table 2 Accent 2" w:uiPriority="47"/>
+    <w:lsdException w:name="List Table 3 Accent 2" w:uiPriority="48"/>
+    <w:lsdException w:name="List Table 4 Accent 2" w:uiPriority="49"/>
+    <w:lsdException w:name="List Table 5 Dark Accent 2" w:uiPriority="50"/>
+    <w:lsdException w:name="List Table 6 Colorful Accent 2" w:uiPriority="51"/>
+    <w:lsdException w:name="List Table 7 Colorful Accent 2" w:uiPriority="52"/>
+    <w:lsdException w:name="List Table 1 Light Accent 3" w:uiPriority="46"/>
+    <w:lsdException w:name="List Table 2 Accent 3" w:uiPriority="47"/>
+    <w:lsdException w:name="List Table 3 Accent 3" w:uiPriority="48"/>
+    <w:lsdException w:name="List Table 4 Accent 3" w:uiPriority="49"/>
+    <w:lsdException w:name="List Table 5 Dark Accent 3" w:uiPriority="50"/>
+    <w:lsdException w:name="List Table 6 Colorful Accent 3" w:uiPriority="51"/>
+    <w:lsdException w:name="List Table 7 Colorful Accent 3" w:uiPriority="52"/>
+    <w:lsdException w:name="List Table 1 Light Accent 4" w:uiPriority="46"/>
+    <w:lsdException w:name="List Table 2 Accent 4" w:uiPriority="47"/>
+    <w:lsdException w:name="List Table 3 Accent 4" w:uiPriority="48"/>
+    <w:lsdException w:name="List Table 4 Accent 4" w:uiPriority="49"/>
+    <w:lsdException w:name="List Table 5 Dark Accent 4" w:uiPriority="50"/>
+    <w:lsdException w:name="List Table 6 Colorful Accent 4" w:uiPriority="51"/>
+    <w:lsdException w:name="List Table 7 Colorful Accent 4" w:uiPriority="52"/>
+    <w:lsdException w:name="List Table 1 Light Accent 5" w:uiPriority="46"/>
+    <w:lsdException w:name="List Table 2 Accent 5" w:uiPriority="47"/>
+    <w:lsdException w:name="List Table 3 Accent 5" w:uiPriority="48"/>
+    <w:lsdException w:name="List Table 4 Accent 5" w:uiPriority="49"/>
+    <w:lsdException w:name="List Table 5 Dark Accent 5" w:uiPriority="50"/>
+    <w:lsdException w:name="List Table 6 Colorful Accent 5" w:uiPriority="51"/>
+    <w:lsdException w:name="List Table 7 Colorful Accent 5" w:uiPriority="52"/>
+    <w:lsdException w:name="List Table 1 Light Accent 6" w:uiPriority="46"/>
+    <w:lsdException w:name="List Table 2 Accent 6" w:uiPriority="47"/>
+    <w:lsdException w:name="List Table 3 Accent 6" w:uiPriority="48"/>
+    <w:lsdException w:name="List Table 4 Accent 6" w:uiPriority="49"/>
+    <w:lsdException w:name="List Table 5 Dark Accent 6" w:uiPriority="50"/>
+    <w:lsdException w:name="List Table 6 Colorful Accent 6" w:uiPriority="51"/>
+    <w:lsdException w:name="List Table 7 Colorful Accent 6" w:uiPriority="52"/>
+  </w:latentStyles>
+  <w:style w:type="paragraph" w:default="1" w:styleId="Normal">
+    <w:name w:val="Normal"/>
+    <w:qFormat/>
+  </w:style>
+  <w:style w:type="character" w:default="1" w:styleId="Fuentedeprrafopredeter">
+    <w:name w:val="Default Paragraph Font"/>
+    <w:uiPriority w:val="1"/>
+    <w:semiHidden/>
+    <w:unhideWhenUsed/>
+  </w:style>
+  <w:style w:type="table" w:default="1" w:styleId="Tablanormal">
+    <w:name w:val="Normal Table"/>
+    <w:uiPriority w:val="99"/>
+    <w:semiHidden/>
+    <w:unhideWhenUsed/>
+    <w:tblPr>
+      <w:tblInd w:w="0" w:type="dxa"/>
+      <w:tblCellMar>
+        <w:top w:w="0" w:type="dxa"/>
+        <w:left w:w="108" w:type="dxa"/>
+        <w:bottom w:w="0" w:type="dxa"/>
+        <w:right w:w="108" w:type="dxa"/>
+      </w:tblCellMar>
+    </w:tblPr>
+  </w:style>
+  <w:style w:type="numbering" w:default="1" w:styleId="Sinlista">
+    <w:name w:val="No List"/>
+    <w:uiPriority w:val="99"/>
+    <w:semiHidden/>
+    <w:unhideWhenUsed/>
+  </w:style>
+  <w:style w:type="paragraph" w:customStyle="1" w:styleId="F5018754FB1D448B8F2536B5D2910483">
+    <w:name w:val="F5018754FB1D448B8F2536B5D2910483"/>
+    <w:rsid w:val="00371E66"/>
+  </w:style>
+</w:styles>
+</file>
+
+<file path=word/glossary/webSettings.xml><?xml version="1.0" encoding="utf-8"?>
+<w:webSettings xmlns:mc="http://schemas.openxmlformats.org/markup-compatibility/2006" xmlns:r="http://schemas.openxmlformats.org/officeDocument/2006/relationships" xmlns:w="http://schemas.openxmlformats.org/wordprocessingml/2006/main" xmlns:w14="http://schemas.microsoft.com/office/word/2010/wordml" xmlns:w15="http://schemas.microsoft.com/office/word/2012/wordml" xmlns:w16se="http://schemas.microsoft.com/office/word/2015/wordml/symex" mc:Ignorable="w14 w15 w16se">
+  <w:optimizeForBrowser/>
+  <w:allowPNG/>
+</w:webSettings>
 </file>
 
 <file path=word/theme/theme1.xml><?xml version="1.0" encoding="utf-8"?>
@@ -12103,7 +12728,7 @@
 </file>
 
 <file path=customXml/itemProps1.xml><?xml version="1.0" encoding="utf-8"?>
-<ds:datastoreItem xmlns:ds="http://schemas.openxmlformats.org/officeDocument/2006/customXml" ds:itemID="{ED53E69F-C9EF-46CA-A9DA-3880C65379F0}">
+<ds:datastoreItem xmlns:ds="http://schemas.openxmlformats.org/officeDocument/2006/customXml" ds:itemID="{3D21396E-5FB3-4D68-9F64-AE65CB86F2E2}">
   <ds:schemaRefs>
     <ds:schemaRef ds:uri="http://schemas.openxmlformats.org/officeDocument/2006/bibliography"/>
   </ds:schemaRefs>

</xml_diff>